<commit_message>
changed report and Q2
</commit_message>
<xml_diff>
--- a/HW2/sub/Hw3Report.docx
+++ b/HW2/sub/Hw3Report.docx
@@ -79,15 +79,7 @@
           <w:rtl/>
           <w:lang w:val="en-IL"/>
         </w:rPr>
-        <w:t xml:space="preserve"> תרגיל בית מספר </w:t>
-      </w:r>
-      <w:r>
-        <w:rPr>
-          <w:rFonts w:hint="cs"/>
-          <w:rtl/>
-          <w:lang w:val="en-IL"/>
-        </w:rPr>
-        <w:t>3</w:t>
+        <w:t xml:space="preserve"> תרגיל בית מספר 3</w:t>
       </w:r>
     </w:p>
     <w:p>
@@ -1006,14 +998,7 @@
           <w:rFonts w:hint="cs"/>
           <w:lang w:val="en-IL"/>
         </w:rPr>
-        <w:t xml:space="preserve"> </w:t>
-      </w:r>
-      <w:r>
-        <w:rPr>
-          <w:rFonts w:hint="cs"/>
-          <w:lang w:val="en-IL"/>
-        </w:rPr>
-        <w:t>TEST</w:t>
+        <w:t xml:space="preserve"> TEST</w:t>
       </w:r>
     </w:p>
     <w:p>
@@ -1303,7 +1288,6 @@
         <w:bidi/>
         <w:ind w:left="1222"/>
         <w:rPr>
-          <w:rFonts w:hint="cs"/>
           <w:rtl/>
           <w:lang w:val="en-IL"/>
         </w:rPr>
@@ -1331,8 +1315,6 @@
         </w:rPr>
         <w:t>egression</w:t>
       </w:r>
-      <w:bookmarkStart w:id="0" w:name="_GoBack"/>
-      <w:bookmarkEnd w:id="0"/>
     </w:p>
     <w:p>
       <w:pPr>
@@ -1398,22 +1380,37 @@
           <w:rtl/>
           <w:lang w:val="en-IL"/>
         </w:rPr>
-        <w:t xml:space="preserve"> על הדאטה </w:t>
-      </w:r>
-      <w:r>
-        <w:rPr>
-          <w:rFonts w:hint="cs"/>
-          <w:lang w:val="en-IL"/>
-        </w:rPr>
-        <w:t>R</w:t>
-      </w:r>
-      <w:r>
-        <w:rPr>
-          <w:rFonts w:hint="cs"/>
-          <w:rtl/>
-          <w:lang w:val="en-IL"/>
-        </w:rPr>
-        <w:t>:</w:t>
+        <w:t xml:space="preserve"> על </w:t>
+      </w:r>
+      <w:r>
+        <w:rPr>
+          <w:rFonts w:hint="cs"/>
+          <w:rtl/>
+          <w:lang w:val="en-IL"/>
+        </w:rPr>
+        <w:t xml:space="preserve">ה </w:t>
+      </w:r>
+      <w:r>
+        <w:rPr>
+          <w:rFonts w:hint="cs"/>
+          <w:lang w:val="en-IL"/>
+        </w:rPr>
+        <w:t>TRAIN</w:t>
+      </w:r>
+      <w:r>
+        <w:rPr>
+          <w:rFonts w:hint="cs"/>
+          <w:rtl/>
+          <w:lang w:val="en-IL"/>
+        </w:rPr>
+        <w:t xml:space="preserve"> ועל ה </w:t>
+      </w:r>
+      <w:r>
+        <w:rPr>
+          <w:rFonts w:hint="cs"/>
+          <w:lang w:val="en-IL"/>
+        </w:rPr>
+        <w:t>TEST</w:t>
       </w:r>
     </w:p>
     <w:p>
@@ -1434,6 +1431,49 @@
           <w:rtl/>
           <w:lang w:val="en-IL"/>
         </w:rPr>
+        <w:t>על ה</w:t>
+      </w:r>
+      <w:r>
+        <w:rPr>
+          <w:rFonts w:hint="cs"/>
+          <w:lang w:val="en-IL"/>
+        </w:rPr>
+        <w:t xml:space="preserve"> </w:t>
+      </w:r>
+      <w:r>
+        <w:rPr>
+          <w:rFonts w:hint="cs"/>
+          <w:rtl/>
+          <w:lang w:val="en-IL"/>
+        </w:rPr>
+        <w:t xml:space="preserve"> </w:t>
+      </w:r>
+      <w:r>
+        <w:rPr>
+          <w:rFonts w:hint="cs"/>
+          <w:lang w:val="en-IL"/>
+        </w:rPr>
+        <w:t>TRAIN</w:t>
+      </w:r>
+    </w:p>
+    <w:p>
+      <w:pPr>
+        <w:pStyle w:val="ListParagraph"/>
+        <w:numPr>
+          <w:ilvl w:val="1"/>
+          <w:numId w:val="6"/>
+        </w:numPr>
+        <w:bidi/>
+        <w:rPr>
+          <w:lang w:val="en-IL"/>
+        </w:rPr>
+      </w:pPr>
+      <w:r>
+        <w:rPr>
+          <w:rFonts w:hint="cs"/>
+          <w:rtl/>
+          <w:lang w:val="en-IL"/>
+        </w:rPr>
         <w:t xml:space="preserve">פיצלנו ל </w:t>
       </w:r>
       <w:r>
@@ -1447,7 +1487,7 @@
       <w:pPr>
         <w:pStyle w:val="ListParagraph"/>
         <w:numPr>
-          <w:ilvl w:val="0"/>
+          <w:ilvl w:val="1"/>
           <w:numId w:val="6"/>
         </w:numPr>
         <w:bidi/>
@@ -1482,7 +1522,7 @@
       <w:pPr>
         <w:pStyle w:val="ListParagraph"/>
         <w:bidi/>
-        <w:ind w:left="1440"/>
+        <w:ind w:left="1440" w:firstLine="360"/>
         <w:rPr>
           <w:rtl/>
           <w:lang w:val="en-IL"/>
@@ -1547,7 +1587,44 @@
           <w:rtl/>
           <w:lang w:val="en-IL"/>
         </w:rPr>
-        <w:t>הרצנו לולאה על כל הדוגמאות</w:t>
+        <w:t xml:space="preserve">עכשיו שיש </w:t>
+      </w:r>
+      <w:r>
+        <w:rPr>
+          <w:rFonts w:hint="cs"/>
+          <w:lang w:val="en-IL"/>
+        </w:rPr>
+        <w:t>W</w:t>
+      </w:r>
+      <w:r>
+        <w:rPr>
+          <w:rFonts w:hint="cs"/>
+          <w:rtl/>
+          <w:lang w:val="en-IL"/>
+        </w:rPr>
+        <w:t xml:space="preserve"> הרצנו חישוב שגיאה על ה </w:t>
+      </w:r>
+      <w:r>
+        <w:rPr>
+          <w:rFonts w:hint="cs"/>
+          <w:lang w:val="en-IL"/>
+        </w:rPr>
+        <w:t>TRAIN</w:t>
+      </w:r>
+      <w:r>
+        <w:rPr>
+          <w:rFonts w:hint="cs"/>
+          <w:rtl/>
+          <w:lang w:val="en-IL"/>
+        </w:rPr>
+        <w:t xml:space="preserve"> וגם על ה </w:t>
+      </w:r>
+      <w:r>
+        <w:rPr>
+          <w:rFonts w:hint="cs"/>
+          <w:lang w:val="en-IL"/>
+        </w:rPr>
+        <w:t>TEST</w:t>
       </w:r>
     </w:p>
     <w:p>
@@ -1568,6 +1645,27 @@
           <w:rtl/>
           <w:lang w:val="en-IL"/>
         </w:rPr>
+        <w:t>הרצנו לולאה על כל הדוגמאות</w:t>
+      </w:r>
+    </w:p>
+    <w:p>
+      <w:pPr>
+        <w:pStyle w:val="ListParagraph"/>
+        <w:numPr>
+          <w:ilvl w:val="2"/>
+          <w:numId w:val="6"/>
+        </w:numPr>
+        <w:bidi/>
+        <w:rPr>
+          <w:lang w:val="en-IL"/>
+        </w:rPr>
+      </w:pPr>
+      <w:r>
+        <w:rPr>
+          <w:rFonts w:hint="cs"/>
+          <w:rtl/>
+          <w:lang w:val="en-IL"/>
+        </w:rPr>
         <w:t xml:space="preserve">לוקחים את המרחק הריבועי בין </w:t>
       </w:r>
       <w:r>
@@ -1590,7 +1688,7 @@
       <w:pPr>
         <w:pStyle w:val="ListParagraph"/>
         <w:numPr>
-          <w:ilvl w:val="1"/>
+          <w:ilvl w:val="2"/>
           <w:numId w:val="6"/>
         </w:numPr>
         <w:bidi/>
@@ -1681,42 +1779,76 @@
         <w:pStyle w:val="ListParagraph"/>
         <w:numPr>
           <w:ilvl w:val="0"/>
-          <w:numId w:val="6"/>
-        </w:numPr>
-        <w:bidi/>
-        <w:rPr>
-          <w:lang w:val="en-IL"/>
-        </w:rPr>
-      </w:pPr>
-      <w:r>
-        <w:rPr>
-          <w:rFonts w:hint="cs"/>
-          <w:rtl/>
-          <w:lang w:val="en-IL"/>
-        </w:rPr>
-        <w:t xml:space="preserve">קיבלנו </w:t>
-      </w:r>
-      <w:r>
-        <w:rPr>
-          <w:rFonts w:hint="cs"/>
-          <w:lang w:val="en-IL"/>
-        </w:rPr>
-        <w:t>W</w:t>
-      </w:r>
-      <w:r>
-        <w:rPr>
-          <w:rFonts w:hint="cs"/>
-          <w:rtl/>
-          <w:lang w:val="en-IL"/>
-        </w:rPr>
-        <w:t xml:space="preserve"> אופטימלי:</w:t>
-      </w:r>
-    </w:p>
-    <w:p>
-      <w:pPr>
-        <w:pStyle w:val="ListParagraph"/>
-        <w:bidi/>
-        <w:ind w:left="0"/>
+          <w:numId w:val="5"/>
+        </w:numPr>
+        <w:bidi/>
+        <w:rPr>
+          <w:lang w:val="en-IL"/>
+        </w:rPr>
+      </w:pPr>
+      <w:r>
+        <w:rPr>
+          <w:rFonts w:hint="cs"/>
+          <w:rtl/>
+          <w:lang w:val="en-IL"/>
+        </w:rPr>
+        <w:t>חילקנו ל</w:t>
+      </w:r>
+      <w:r>
+        <w:rPr>
+          <w:rFonts w:hint="cs"/>
+          <w:lang w:val="en-IL"/>
+        </w:rPr>
+        <w:t xml:space="preserve">TRAIN </w:t>
+      </w:r>
+      <w:r>
+        <w:rPr>
+          <w:rFonts w:hint="cs"/>
+          <w:rtl/>
+          <w:lang w:val="en-IL"/>
+        </w:rPr>
+        <w:t xml:space="preserve"> ו</w:t>
+      </w:r>
+      <w:r>
+        <w:rPr>
+          <w:rFonts w:hint="cs"/>
+          <w:lang w:val="en-IL"/>
+        </w:rPr>
+        <w:t xml:space="preserve"> TEST</w:t>
+      </w:r>
+      <w:r>
+        <w:rPr>
+          <w:rFonts w:hint="cs"/>
+          <w:rtl/>
+          <w:lang w:val="en-IL"/>
+        </w:rPr>
+        <w:t xml:space="preserve">תוך שימוש בפונקציה המצורפת </w:t>
+      </w:r>
+      <w:proofErr w:type="spellStart"/>
+      <w:r>
+        <w:rPr>
+          <w:lang w:val="en-IL"/>
+        </w:rPr>
+        <w:t>permAndSplit</w:t>
+      </w:r>
+      <w:proofErr w:type="spellEnd"/>
+    </w:p>
+    <w:p>
+      <w:pPr>
+        <w:pStyle w:val="ListParagraph"/>
+        <w:bidi/>
+        <w:ind w:left="1440"/>
+        <w:rPr>
+          <w:rtl/>
+          <w:lang w:val="en-IL"/>
+        </w:rPr>
+      </w:pPr>
+    </w:p>
+    <w:p>
+      <w:pPr>
+        <w:pStyle w:val="ListParagraph"/>
+        <w:bidi/>
+        <w:ind w:left="1440"/>
         <w:rPr>
           <w:rtl/>
           <w:lang w:val="en-IL"/>
@@ -1727,10 +1859,10 @@
           <w:noProof/>
         </w:rPr>
         <w:drawing>
-          <wp:inline distT="0" distB="0" distL="0" distR="0" wp14:anchorId="328872B8" wp14:editId="67A2B96D">
-            <wp:extent cx="5731510" cy="218440"/>
-            <wp:effectExtent l="0" t="0" r="2540" b="0"/>
-            <wp:docPr id="7" name="Picture 7"/>
+          <wp:inline distT="0" distB="0" distL="0" distR="0" wp14:anchorId="0ED2C317" wp14:editId="263C249B">
+            <wp:extent cx="1742495" cy="2901494"/>
+            <wp:effectExtent l="0" t="0" r="0" b="0"/>
+            <wp:docPr id="13" name="Picture 13"/>
             <wp:cNvGraphicFramePr>
               <a:graphicFrameLocks xmlns:a="http://schemas.openxmlformats.org/drawingml/2006/main" noChangeAspect="1"/>
             </wp:cNvGraphicFramePr>
@@ -1750,200 +1882,6 @@
                   <pic:spPr>
                     <a:xfrm>
                       <a:off x="0" y="0"/>
-                      <a:ext cx="5731510" cy="218440"/>
-                    </a:xfrm>
-                    <a:prstGeom prst="rect">
-                      <a:avLst/>
-                    </a:prstGeom>
-                  </pic:spPr>
-                </pic:pic>
-              </a:graphicData>
-            </a:graphic>
-          </wp:inline>
-        </w:drawing>
-      </w:r>
-    </w:p>
-    <w:p>
-      <w:pPr>
-        <w:pStyle w:val="ListParagraph"/>
-        <w:numPr>
-          <w:ilvl w:val="0"/>
-          <w:numId w:val="6"/>
-        </w:numPr>
-        <w:bidi/>
-        <w:rPr>
-          <w:rtl/>
-          <w:lang w:val="en-IL"/>
-        </w:rPr>
-      </w:pPr>
-      <w:r>
-        <w:rPr>
-          <w:rFonts w:hint="cs"/>
-          <w:rtl/>
-          <w:lang w:val="en-IL"/>
-        </w:rPr>
-        <w:t>והשגיאה:</w:t>
-      </w:r>
-    </w:p>
-    <w:p>
-      <w:pPr>
-        <w:pStyle w:val="ListParagraph"/>
-        <w:bidi/>
-        <w:ind w:left="1080"/>
-        <w:rPr>
-          <w:rtl/>
-          <w:lang w:val="en-IL"/>
-        </w:rPr>
-      </w:pPr>
-      <w:r>
-        <w:rPr>
-          <w:noProof/>
-        </w:rPr>
-        <w:drawing>
-          <wp:inline distT="0" distB="0" distL="0" distR="0" wp14:anchorId="7F2FBC65" wp14:editId="655B654D">
-            <wp:extent cx="1247775" cy="180975"/>
-            <wp:effectExtent l="0" t="0" r="9525" b="9525"/>
-            <wp:docPr id="8" name="Picture 8"/>
-            <wp:cNvGraphicFramePr>
-              <a:graphicFrameLocks xmlns:a="http://schemas.openxmlformats.org/drawingml/2006/main" noChangeAspect="1"/>
-            </wp:cNvGraphicFramePr>
-            <a:graphic xmlns:a="http://schemas.openxmlformats.org/drawingml/2006/main">
-              <a:graphicData uri="http://schemas.openxmlformats.org/drawingml/2006/picture">
-                <pic:pic xmlns:pic="http://schemas.openxmlformats.org/drawingml/2006/picture">
-                  <pic:nvPicPr>
-                    <pic:cNvPr id="1" name=""/>
-                    <pic:cNvPicPr/>
-                  </pic:nvPicPr>
-                  <pic:blipFill>
-                    <a:blip r:embed="rId9"/>
-                    <a:stretch>
-                      <a:fillRect/>
-                    </a:stretch>
-                  </pic:blipFill>
-                  <pic:spPr>
-                    <a:xfrm>
-                      <a:off x="0" y="0"/>
-                      <a:ext cx="1247775" cy="180975"/>
-                    </a:xfrm>
-                    <a:prstGeom prst="rect">
-                      <a:avLst/>
-                    </a:prstGeom>
-                  </pic:spPr>
-                </pic:pic>
-              </a:graphicData>
-            </a:graphic>
-          </wp:inline>
-        </w:drawing>
-      </w:r>
-    </w:p>
-    <w:p>
-      <w:pPr>
-        <w:pStyle w:val="ListParagraph"/>
-        <w:numPr>
-          <w:ilvl w:val="0"/>
-          <w:numId w:val="5"/>
-        </w:numPr>
-        <w:bidi/>
-        <w:rPr>
-          <w:lang w:val="en-IL"/>
-        </w:rPr>
-      </w:pPr>
-      <w:r>
-        <w:rPr>
-          <w:rFonts w:hint="cs"/>
-          <w:rtl/>
-          <w:lang w:val="en-IL"/>
-        </w:rPr>
-        <w:t>חילקנו ל</w:t>
-      </w:r>
-      <w:r>
-        <w:rPr>
-          <w:rFonts w:hint="cs"/>
-          <w:lang w:val="en-IL"/>
-        </w:rPr>
-        <w:t xml:space="preserve">TRAIN </w:t>
-      </w:r>
-      <w:r>
-        <w:rPr>
-          <w:rFonts w:hint="cs"/>
-          <w:rtl/>
-          <w:lang w:val="en-IL"/>
-        </w:rPr>
-        <w:t xml:space="preserve"> ו</w:t>
-      </w:r>
-      <w:r>
-        <w:rPr>
-          <w:rFonts w:hint="cs"/>
-          <w:lang w:val="en-IL"/>
-        </w:rPr>
-        <w:t xml:space="preserve"> TEST</w:t>
-      </w:r>
-      <w:r>
-        <w:rPr>
-          <w:rFonts w:hint="cs"/>
-          <w:rtl/>
-          <w:lang w:val="en-IL"/>
-        </w:rPr>
-        <w:t xml:space="preserve">תוך שימוש בפונקציה המצורפת </w:t>
-      </w:r>
-      <w:proofErr w:type="spellStart"/>
-      <w:r>
-        <w:rPr>
-          <w:lang w:val="en-IL"/>
-        </w:rPr>
-        <w:t>permAndSplit</w:t>
-      </w:r>
-      <w:proofErr w:type="spellEnd"/>
-    </w:p>
-    <w:p>
-      <w:pPr>
-        <w:pStyle w:val="ListParagraph"/>
-        <w:bidi/>
-        <w:ind w:left="1440"/>
-        <w:rPr>
-          <w:rtl/>
-          <w:lang w:val="en-IL"/>
-        </w:rPr>
-      </w:pPr>
-    </w:p>
-    <w:p>
-      <w:pPr>
-        <w:pStyle w:val="ListParagraph"/>
-        <w:bidi/>
-        <w:ind w:left="1440"/>
-        <w:rPr>
-          <w:rtl/>
-          <w:lang w:val="en-IL"/>
-        </w:rPr>
-      </w:pPr>
-      <w:r>
-        <w:rPr>
-          <w:noProof/>
-        </w:rPr>
-        <w:drawing>
-          <wp:inline distT="0" distB="0" distL="0" distR="0" wp14:anchorId="0ED2C317" wp14:editId="263C249B">
-            <wp:extent cx="1742495" cy="2901494"/>
-            <wp:effectExtent l="0" t="0" r="0" b="0"/>
-            <wp:docPr id="13" name="Picture 13"/>
-            <wp:cNvGraphicFramePr>
-              <a:graphicFrameLocks xmlns:a="http://schemas.openxmlformats.org/drawingml/2006/main" noChangeAspect="1"/>
-            </wp:cNvGraphicFramePr>
-            <a:graphic xmlns:a="http://schemas.openxmlformats.org/drawingml/2006/main">
-              <a:graphicData uri="http://schemas.openxmlformats.org/drawingml/2006/picture">
-                <pic:pic xmlns:pic="http://schemas.openxmlformats.org/drawingml/2006/picture">
-                  <pic:nvPicPr>
-                    <pic:cNvPr id="1" name=""/>
-                    <pic:cNvPicPr/>
-                  </pic:nvPicPr>
-                  <pic:blipFill>
-                    <a:blip r:embed="rId10"/>
-                    <a:stretch>
-                      <a:fillRect/>
-                    </a:stretch>
-                  </pic:blipFill>
-                  <pic:spPr>
-                    <a:xfrm>
-                      <a:off x="0" y="0"/>
                       <a:ext cx="1754949" cy="2922232"/>
                     </a:xfrm>
                     <a:prstGeom prst="rect">
@@ -2025,7 +1963,31 @@
           <w:rtl/>
           <w:lang w:val="en-IL"/>
         </w:rPr>
-        <w:t>הרגרשן צריך להתחשב בעוד נקודות ולכן השגיאה שלו גדלה. אבל הוא מצליח להכליל יותר טוב.</w:t>
+        <w:t>הרגרשן צריך להתחשב בעוד נקודות ולכן השגיאה שלו גדלה</w:t>
+      </w:r>
+      <w:r>
+        <w:rPr>
+          <w:rFonts w:hint="cs"/>
+          <w:rtl/>
+          <w:lang w:val="en-IL"/>
+        </w:rPr>
+        <w:t>,</w:t>
+      </w:r>
+      <w:r>
+        <w:rPr>
+          <w:rFonts w:hint="cs"/>
+          <w:rtl/>
+          <w:lang w:val="en-IL"/>
+        </w:rPr>
+        <w:t xml:space="preserve"> אבל הוא מצליח להכליל יותר טוב</w:t>
+      </w:r>
+      <w:r>
+        <w:rPr>
+          <w:rFonts w:hint="cs"/>
+          <w:rtl/>
+          <w:lang w:val="en-IL"/>
+        </w:rPr>
+        <w:t xml:space="preserve"> שזה בדיוק המטרה שלנו</w:t>
       </w:r>
     </w:p>
     <w:tbl>
@@ -2431,25 +2393,110 @@
         <w:bidi/>
         <w:ind w:left="1440"/>
         <w:rPr>
-          <w:lang w:val="en-IL"/>
-        </w:rPr>
-      </w:pPr>
-      <w:r>
-        <w:rPr>
-          <w:rFonts w:hint="cs"/>
-          <w:rtl/>
-          <w:lang w:val="en-IL"/>
-        </w:rPr>
-        <w:t>רואים שיצאו לנו פונקציות כמעט מונוטוניות (כמעט: בגלל הרנדום). השגיאה יותר גדולה שיש יותר דוגמאות לאימון, והשגיאה של ההכללה משתפרת</w:t>
-      </w:r>
-      <w:r>
-        <w:rPr>
-          <w:rFonts w:hint="cs"/>
-          <w:rtl/>
-          <w:lang w:val="en-IL"/>
-        </w:rPr>
-        <w:t xml:space="preserve"> כלל שיש יותר דוגמאות אימון.</w:t>
-      </w:r>
+          <w:rtl/>
+          <w:lang w:val="en-IL"/>
+        </w:rPr>
+      </w:pPr>
+      <w:r>
+        <w:rPr>
+          <w:rFonts w:hint="cs"/>
+          <w:rtl/>
+          <w:lang w:val="en-IL"/>
+        </w:rPr>
+        <w:t xml:space="preserve">רואים שיצאו לנו פונקציות כמעט מונוטוניות (כמעט: בגלל הרנדום). </w:t>
+      </w:r>
+      <w:r>
+        <w:rPr>
+          <w:rFonts w:hint="cs"/>
+          <w:lang w:val="en-IL"/>
+        </w:rPr>
+        <w:t>MSE TRAIN</w:t>
+      </w:r>
+      <w:r>
+        <w:rPr>
+          <w:rFonts w:hint="cs"/>
+          <w:rtl/>
+          <w:lang w:val="en-IL"/>
+        </w:rPr>
+        <w:t xml:space="preserve"> </w:t>
+      </w:r>
+      <w:r>
+        <w:rPr>
+          <w:rFonts w:hint="cs"/>
+          <w:rtl/>
+          <w:lang w:val="en-IL"/>
+        </w:rPr>
+        <w:t>יותר גדולה שיש יותר דוגמאות לאימון, וה</w:t>
+      </w:r>
+      <w:r>
+        <w:rPr>
+          <w:rFonts w:hint="cs"/>
+          <w:lang w:val="en-IL"/>
+        </w:rPr>
+        <w:t xml:space="preserve"> </w:t>
+      </w:r>
+      <w:r>
+        <w:rPr>
+          <w:rFonts w:hint="cs"/>
+          <w:lang w:val="en-IL"/>
+        </w:rPr>
+        <w:t>MSE TEST</w:t>
+      </w:r>
+      <w:r>
+        <w:rPr>
+          <w:rFonts w:hint="cs"/>
+          <w:rtl/>
+          <w:lang w:val="en-IL"/>
+        </w:rPr>
+        <w:t xml:space="preserve"> של ההכללה משתפרת</w:t>
+      </w:r>
+      <w:r>
+        <w:rPr>
+          <w:rFonts w:hint="cs"/>
+          <w:rtl/>
+          <w:lang w:val="en-IL"/>
+        </w:rPr>
+        <w:t xml:space="preserve"> כ</w:t>
+      </w:r>
+      <w:r>
+        <w:rPr>
+          <w:rFonts w:hint="cs"/>
+          <w:rtl/>
+          <w:lang w:val="en-IL"/>
+        </w:rPr>
+        <w:t>כ</w:t>
+      </w:r>
+      <w:r>
+        <w:rPr>
+          <w:rFonts w:hint="cs"/>
+          <w:rtl/>
+          <w:lang w:val="en-IL"/>
+        </w:rPr>
+        <w:t>ל שיש יותר דוגמאות אימון.</w:t>
+      </w:r>
+    </w:p>
+    <w:p>
+      <w:pPr>
+        <w:pStyle w:val="ListParagraph"/>
+        <w:bidi/>
+        <w:ind w:left="1440"/>
+        <w:rPr>
+          <w:rtl/>
+          <w:lang w:val="en-IL"/>
+        </w:rPr>
+      </w:pPr>
+    </w:p>
+    <w:p>
+      <w:pPr>
+        <w:pStyle w:val="ListParagraph"/>
+        <w:bidi/>
+        <w:ind w:left="1440"/>
+        <w:rPr>
+          <w:lang w:val="en-IL"/>
+        </w:rPr>
+      </w:pPr>
+      <w:bookmarkStart w:id="0" w:name="_GoBack"/>
+      <w:bookmarkEnd w:id="0"/>
     </w:p>
     <w:p>
       <w:pPr>
@@ -2890,6 +2937,880 @@
             <wp:extent cx="2914650" cy="762000"/>
             <wp:effectExtent l="0" t="0" r="0" b="0"/>
             <wp:docPr id="1" name="Picture 1"/>
+            <wp:cNvGraphicFramePr>
+              <a:graphicFrameLocks xmlns:a="http://schemas.openxmlformats.org/drawingml/2006/main" noChangeAspect="1"/>
+            </wp:cNvGraphicFramePr>
+            <a:graphic xmlns:a="http://schemas.openxmlformats.org/drawingml/2006/main">
+              <a:graphicData uri="http://schemas.openxmlformats.org/drawingml/2006/picture">
+                <pic:pic xmlns:pic="http://schemas.openxmlformats.org/drawingml/2006/picture">
+                  <pic:nvPicPr>
+                    <pic:cNvPr id="1" name=""/>
+                    <pic:cNvPicPr/>
+                  </pic:nvPicPr>
+                  <pic:blipFill>
+                    <a:blip r:embed="rId9"/>
+                    <a:stretch>
+                      <a:fillRect/>
+                    </a:stretch>
+                  </pic:blipFill>
+                  <pic:spPr>
+                    <a:xfrm>
+                      <a:off x="0" y="0"/>
+                      <a:ext cx="2914650" cy="762000"/>
+                    </a:xfrm>
+                    <a:prstGeom prst="rect">
+                      <a:avLst/>
+                    </a:prstGeom>
+                  </pic:spPr>
+                </pic:pic>
+              </a:graphicData>
+            </a:graphic>
+          </wp:inline>
+        </w:drawing>
+      </w:r>
+    </w:p>
+    <w:p>
+      <w:pPr>
+        <w:pStyle w:val="ListParagraph"/>
+        <w:numPr>
+          <w:ilvl w:val="0"/>
+          <w:numId w:val="3"/>
+        </w:numPr>
+        <w:bidi/>
+        <w:rPr>
+          <w:lang w:val="en-IL"/>
+        </w:rPr>
+      </w:pPr>
+      <w:proofErr w:type="spellStart"/>
+      <w:r>
+        <w:rPr>
+          <w:rFonts w:ascii="Consolas" w:hAnsi="Consolas"/>
+          <w:color w:val="000000"/>
+          <w:sz w:val="20"/>
+          <w:szCs w:val="20"/>
+        </w:rPr>
+        <w:t>testSVM.m</w:t>
+      </w:r>
+      <w:proofErr w:type="spellEnd"/>
+      <w:r>
+        <w:rPr>
+          <w:rFonts w:ascii="Consolas" w:hAnsi="Consolas" w:hint="cs"/>
+          <w:color w:val="000000"/>
+          <w:sz w:val="20"/>
+          <w:szCs w:val="20"/>
+          <w:rtl/>
+        </w:rPr>
+        <w:t xml:space="preserve"> (על א):</w:t>
+      </w:r>
+    </w:p>
+    <w:p>
+      <w:pPr>
+        <w:pStyle w:val="ListParagraph"/>
+        <w:numPr>
+          <w:ilvl w:val="0"/>
+          <w:numId w:val="4"/>
+        </w:numPr>
+        <w:bidi/>
+        <w:rPr>
+          <w:lang w:val="en-IL"/>
+        </w:rPr>
+      </w:pPr>
+      <w:r>
+        <w:rPr>
+          <w:rFonts w:hint="cs"/>
+          <w:rtl/>
+          <w:lang w:val="en-IL"/>
+        </w:rPr>
+        <w:t>אתחלנו מטריצת הסתברויות</w:t>
+      </w:r>
+    </w:p>
+    <w:p>
+      <w:pPr>
+        <w:pStyle w:val="ListParagraph"/>
+        <w:numPr>
+          <w:ilvl w:val="1"/>
+          <w:numId w:val="4"/>
+        </w:numPr>
+        <w:bidi/>
+        <w:rPr>
+          <w:lang w:val="en-IL"/>
+        </w:rPr>
+      </w:pPr>
+      <w:r>
+        <w:rPr>
+          <w:rFonts w:hint="cs"/>
+          <w:rtl/>
+          <w:lang w:val="en-IL"/>
+        </w:rPr>
+        <w:t>כל שורה: מייצגת תוצאות של טסט אחד</w:t>
+      </w:r>
+    </w:p>
+    <w:p>
+      <w:pPr>
+        <w:pStyle w:val="ListParagraph"/>
+        <w:numPr>
+          <w:ilvl w:val="1"/>
+          <w:numId w:val="4"/>
+        </w:numPr>
+        <w:bidi/>
+        <w:rPr>
+          <w:lang w:val="en-IL"/>
+        </w:rPr>
+      </w:pPr>
+      <w:r>
+        <w:rPr>
+          <w:rFonts w:hint="cs"/>
+          <w:rtl/>
+          <w:lang w:val="en-IL"/>
+        </w:rPr>
+        <w:t xml:space="preserve">כל עמודה: מייצגת קלאס. </w:t>
+      </w:r>
+    </w:p>
+    <w:p>
+      <w:pPr>
+        <w:pStyle w:val="ListParagraph"/>
+        <w:numPr>
+          <w:ilvl w:val="1"/>
+          <w:numId w:val="4"/>
+        </w:numPr>
+        <w:bidi/>
+        <w:rPr>
+          <w:lang w:val="en-IL"/>
+        </w:rPr>
+      </w:pPr>
+      <w:r>
+        <w:rPr>
+          <w:rFonts w:hint="cs"/>
+          <w:rtl/>
+          <w:lang w:val="en-IL"/>
+        </w:rPr>
+        <w:t xml:space="preserve">הערך במקום ה </w:t>
+      </w:r>
+      <w:proofErr w:type="spellStart"/>
+      <w:r>
+        <w:rPr>
+          <w:lang w:val="en-IL"/>
+        </w:rPr>
+        <w:t>i,j</w:t>
+      </w:r>
+      <w:proofErr w:type="spellEnd"/>
+      <w:r>
+        <w:rPr>
+          <w:rFonts w:hint="cs"/>
+          <w:rtl/>
+          <w:lang w:val="en-IL"/>
+        </w:rPr>
+        <w:t xml:space="preserve"> הוא הערך ההסתברותי שהטסט </w:t>
+      </w:r>
+      <w:r>
+        <w:rPr>
+          <w:lang w:val="en-IL"/>
+        </w:rPr>
+        <w:t>i</w:t>
+      </w:r>
+      <w:r>
+        <w:rPr>
+          <w:rFonts w:hint="cs"/>
+          <w:rtl/>
+          <w:lang w:val="en-IL"/>
+        </w:rPr>
+        <w:t xml:space="preserve"> שייך לקלאס ה</w:t>
+      </w:r>
+      <w:r>
+        <w:rPr>
+          <w:lang w:val="en-IL"/>
+        </w:rPr>
+        <w:t>j</w:t>
+      </w:r>
+      <w:r>
+        <w:rPr>
+          <w:rFonts w:hint="cs"/>
+          <w:rtl/>
+          <w:lang w:val="en-IL"/>
+        </w:rPr>
+        <w:t xml:space="preserve"> </w:t>
+      </w:r>
+    </w:p>
+    <w:p>
+      <w:pPr>
+        <w:pStyle w:val="ListParagraph"/>
+        <w:numPr>
+          <w:ilvl w:val="0"/>
+          <w:numId w:val="4"/>
+        </w:numPr>
+        <w:bidi/>
+        <w:rPr>
+          <w:lang w:val="en-IL"/>
+        </w:rPr>
+      </w:pPr>
+      <w:r>
+        <w:rPr>
+          <w:rFonts w:hint="cs"/>
+          <w:rtl/>
+          <w:lang w:val="en-IL"/>
+        </w:rPr>
+        <w:t>הרצנו לכל קלאס:</w:t>
+      </w:r>
+    </w:p>
+    <w:p>
+      <w:pPr>
+        <w:pStyle w:val="ListParagraph"/>
+        <w:numPr>
+          <w:ilvl w:val="1"/>
+          <w:numId w:val="4"/>
+        </w:numPr>
+        <w:bidi/>
+        <w:rPr>
+          <w:lang w:val="en-IL"/>
+        </w:rPr>
+      </w:pPr>
+      <w:r>
+        <w:rPr>
+          <w:rFonts w:hint="cs"/>
+          <w:rtl/>
+          <w:lang w:val="en-IL"/>
+        </w:rPr>
+        <w:t xml:space="preserve">הפוך את הלייבלים של הקלאס ה </w:t>
+      </w:r>
+      <w:r>
+        <w:rPr>
+          <w:lang w:val="en-IL"/>
+        </w:rPr>
+        <w:t>i</w:t>
+      </w:r>
+      <w:r>
+        <w:rPr>
+          <w:rFonts w:hint="cs"/>
+          <w:rtl/>
+          <w:lang w:val="en-IL"/>
+        </w:rPr>
+        <w:t xml:space="preserve"> ל+1 ואת השאר למינוס 1</w:t>
+      </w:r>
+    </w:p>
+    <w:p>
+      <w:pPr>
+        <w:pStyle w:val="ListParagraph"/>
+        <w:numPr>
+          <w:ilvl w:val="1"/>
+          <w:numId w:val="4"/>
+        </w:numPr>
+        <w:bidi/>
+        <w:rPr>
+          <w:lang w:val="en-IL"/>
+        </w:rPr>
+      </w:pPr>
+      <w:r>
+        <w:rPr>
+          <w:rFonts w:hint="cs"/>
+          <w:rtl/>
+          <w:lang w:val="en-IL"/>
+        </w:rPr>
+        <w:t xml:space="preserve">הרץ </w:t>
+      </w:r>
+      <w:r>
+        <w:rPr>
+          <w:lang w:val="en-IL"/>
+        </w:rPr>
+        <w:t>SVMPREDICT</w:t>
+      </w:r>
+      <w:r>
+        <w:rPr>
+          <w:rFonts w:hint="cs"/>
+          <w:rtl/>
+          <w:lang w:val="en-IL"/>
+        </w:rPr>
+        <w:t xml:space="preserve"> ושמור רק את הערך ההסתברותי גודל 2</w:t>
+      </w:r>
+      <w:r>
+        <w:rPr>
+          <w:rFonts w:hint="cs"/>
+          <w:lang w:val="en-IL"/>
+        </w:rPr>
+        <w:t>X</w:t>
+      </w:r>
+      <w:r>
+        <w:rPr>
+          <w:rFonts w:hint="cs"/>
+          <w:rtl/>
+          <w:lang w:val="en-IL"/>
+        </w:rPr>
+        <w:t>מספר הטסטים.</w:t>
+      </w:r>
+    </w:p>
+    <w:p>
+      <w:pPr>
+        <w:pStyle w:val="ListParagraph"/>
+        <w:numPr>
+          <w:ilvl w:val="1"/>
+          <w:numId w:val="4"/>
+        </w:numPr>
+        <w:bidi/>
+        <w:rPr>
+          <w:lang w:val="en-IL"/>
+        </w:rPr>
+      </w:pPr>
+      <w:r>
+        <w:rPr>
+          <w:rFonts w:hint="cs"/>
+          <w:rtl/>
+          <w:lang w:val="en-IL"/>
+        </w:rPr>
+        <w:t>קח את העמודה החיובית (שהטסט נמצא בקלאס הנוכחי).</w:t>
+      </w:r>
+    </w:p>
+    <w:p>
+      <w:pPr>
+        <w:pStyle w:val="ListParagraph"/>
+        <w:numPr>
+          <w:ilvl w:val="0"/>
+          <w:numId w:val="4"/>
+        </w:numPr>
+        <w:bidi/>
+        <w:rPr>
+          <w:lang w:val="en-IL"/>
+        </w:rPr>
+      </w:pPr>
+      <w:r>
+        <w:rPr>
+          <w:rFonts w:hint="cs"/>
+          <w:rtl/>
+          <w:lang w:val="en-IL"/>
+        </w:rPr>
+        <w:t>עבור על כל הטסטים:</w:t>
+      </w:r>
+    </w:p>
+    <w:p>
+      <w:pPr>
+        <w:pStyle w:val="ListParagraph"/>
+        <w:numPr>
+          <w:ilvl w:val="1"/>
+          <w:numId w:val="4"/>
+        </w:numPr>
+        <w:bidi/>
+        <w:rPr>
+          <w:lang w:val="en-IL"/>
+        </w:rPr>
+      </w:pPr>
+      <w:r>
+        <w:rPr>
+          <w:rFonts w:hint="cs"/>
+          <w:rtl/>
+          <w:lang w:val="en-IL"/>
+        </w:rPr>
+        <w:t xml:space="preserve">מצא את המקסימום בשורה ה </w:t>
+      </w:r>
+      <w:r>
+        <w:rPr>
+          <w:lang w:val="en-IL"/>
+        </w:rPr>
+        <w:t>i</w:t>
+      </w:r>
+      <w:r>
+        <w:rPr>
+          <w:rFonts w:hint="cs"/>
+          <w:rtl/>
+          <w:lang w:val="en-IL"/>
+        </w:rPr>
+        <w:t xml:space="preserve"> במטריצת ההסתברויות.</w:t>
+      </w:r>
+    </w:p>
+    <w:p>
+      <w:pPr>
+        <w:pStyle w:val="ListParagraph"/>
+        <w:numPr>
+          <w:ilvl w:val="1"/>
+          <w:numId w:val="4"/>
+        </w:numPr>
+        <w:bidi/>
+        <w:rPr>
+          <w:lang w:val="en-IL"/>
+        </w:rPr>
+      </w:pPr>
+      <w:r>
+        <w:rPr>
+          <w:rFonts w:hint="cs"/>
+          <w:rtl/>
+          <w:lang w:val="en-IL"/>
+        </w:rPr>
+        <w:t xml:space="preserve">האינדקס של המקסימום הוא הקלאס שחזינו עבור הטסט ה </w:t>
+      </w:r>
+      <w:r>
+        <w:rPr>
+          <w:lang w:val="en-IL"/>
+        </w:rPr>
+        <w:t>i</w:t>
+      </w:r>
+    </w:p>
+    <w:p>
+      <w:pPr>
+        <w:pStyle w:val="ListParagraph"/>
+        <w:numPr>
+          <w:ilvl w:val="1"/>
+          <w:numId w:val="4"/>
+        </w:numPr>
+        <w:bidi/>
+        <w:rPr>
+          <w:lang w:val="en-IL"/>
+        </w:rPr>
+      </w:pPr>
+      <w:r>
+        <w:rPr>
+          <w:rFonts w:hint="cs"/>
+          <w:rtl/>
+          <w:lang w:val="en-IL"/>
+        </w:rPr>
+        <w:t xml:space="preserve">אם האינדקס שווה לערך שנמצא ב </w:t>
+      </w:r>
+      <w:r>
+        <w:rPr>
+          <w:lang w:val="en-IL"/>
+        </w:rPr>
+        <w:t>Y(i)</w:t>
+      </w:r>
+      <w:r>
+        <w:rPr>
+          <w:rFonts w:hint="cs"/>
+          <w:rtl/>
+          <w:lang w:val="en-IL"/>
+        </w:rPr>
+        <w:t>, אז חזינו נכון.</w:t>
+      </w:r>
+    </w:p>
+    <w:p>
+      <w:pPr>
+        <w:pStyle w:val="ListParagraph"/>
+        <w:numPr>
+          <w:ilvl w:val="0"/>
+          <w:numId w:val="4"/>
+        </w:numPr>
+        <w:bidi/>
+        <w:rPr>
+          <w:lang w:val="en-IL"/>
+        </w:rPr>
+      </w:pPr>
+      <w:r>
+        <w:rPr>
+          <w:rFonts w:hint="cs"/>
+          <w:rtl/>
+          <w:lang w:val="en-IL"/>
+        </w:rPr>
+        <w:t>קיבלנו 79%</w:t>
+      </w:r>
+    </w:p>
+    <w:p>
+      <w:pPr>
+        <w:pStyle w:val="ListParagraph"/>
+        <w:bidi/>
+        <w:ind w:left="1440"/>
+        <w:rPr>
+          <w:lang w:val="en-IL"/>
+        </w:rPr>
+      </w:pPr>
+      <w:r>
+        <w:rPr>
+          <w:noProof/>
+        </w:rPr>
+        <w:drawing>
+          <wp:inline distT="0" distB="0" distL="0" distR="0" wp14:anchorId="2A5AF259" wp14:editId="7E0FFBE6">
+            <wp:extent cx="1857375" cy="228600"/>
+            <wp:effectExtent l="0" t="0" r="9525" b="0"/>
+            <wp:docPr id="2" name="Picture 2"/>
+            <wp:cNvGraphicFramePr>
+              <a:graphicFrameLocks xmlns:a="http://schemas.openxmlformats.org/drawingml/2006/main" noChangeAspect="1"/>
+            </wp:cNvGraphicFramePr>
+            <a:graphic xmlns:a="http://schemas.openxmlformats.org/drawingml/2006/main">
+              <a:graphicData uri="http://schemas.openxmlformats.org/drawingml/2006/picture">
+                <pic:pic xmlns:pic="http://schemas.openxmlformats.org/drawingml/2006/picture">
+                  <pic:nvPicPr>
+                    <pic:cNvPr id="1" name=""/>
+                    <pic:cNvPicPr/>
+                  </pic:nvPicPr>
+                  <pic:blipFill>
+                    <a:blip r:embed="rId10"/>
+                    <a:stretch>
+                      <a:fillRect/>
+                    </a:stretch>
+                  </pic:blipFill>
+                  <pic:spPr>
+                    <a:xfrm>
+                      <a:off x="0" y="0"/>
+                      <a:ext cx="1857375" cy="228600"/>
+                    </a:xfrm>
+                    <a:prstGeom prst="rect">
+                      <a:avLst/>
+                    </a:prstGeom>
+                  </pic:spPr>
+                </pic:pic>
+              </a:graphicData>
+            </a:graphic>
+          </wp:inline>
+        </w:drawing>
+      </w:r>
+    </w:p>
+    <w:p>
+      <w:pPr>
+        <w:pStyle w:val="ListParagraph"/>
+        <w:numPr>
+          <w:ilvl w:val="0"/>
+          <w:numId w:val="3"/>
+        </w:numPr>
+        <w:bidi/>
+        <w:rPr>
+          <w:rStyle w:val="fontstyle01"/>
+          <w:rFonts w:asciiTheme="minorHAnsi" w:hAnsiTheme="minorHAnsi"/>
+          <w:color w:val="auto"/>
+          <w:sz w:val="22"/>
+          <w:szCs w:val="22"/>
+          <w:lang w:val="en-IL"/>
+        </w:rPr>
+      </w:pPr>
+      <w:proofErr w:type="spellStart"/>
+      <w:r>
+        <w:rPr>
+          <w:rStyle w:val="fontstyle01"/>
+        </w:rPr>
+        <w:t>trainRBFSVM</w:t>
+      </w:r>
+      <w:r>
+        <w:rPr>
+          <w:rStyle w:val="fontstyle01"/>
+          <w:sz w:val="24"/>
+          <w:szCs w:val="24"/>
+        </w:rPr>
+        <w:t>.m</w:t>
+      </w:r>
+      <w:proofErr w:type="spellEnd"/>
+      <w:r>
+        <w:rPr>
+          <w:rStyle w:val="fontstyle01"/>
+          <w:rFonts w:hint="cs"/>
+          <w:sz w:val="24"/>
+          <w:szCs w:val="24"/>
+          <w:rtl/>
+        </w:rPr>
+        <w:t>:</w:t>
+      </w:r>
+    </w:p>
+    <w:p>
+      <w:pPr>
+        <w:pStyle w:val="ListParagraph"/>
+        <w:numPr>
+          <w:ilvl w:val="0"/>
+          <w:numId w:val="4"/>
+        </w:numPr>
+        <w:bidi/>
+        <w:rPr>
+          <w:lang w:val="en-IL"/>
+        </w:rPr>
+      </w:pPr>
+      <w:r>
+        <w:rPr>
+          <w:rFonts w:hint="cs"/>
+          <w:rtl/>
+          <w:lang w:val="en-IL"/>
+        </w:rPr>
+        <w:t xml:space="preserve">הרצנו </w:t>
+      </w:r>
+      <w:r>
+        <w:rPr>
+          <w:rFonts w:hint="cs"/>
+          <w:lang w:val="en-IL"/>
+        </w:rPr>
+        <w:t>CV</w:t>
+      </w:r>
+      <w:r>
+        <w:rPr>
+          <w:rFonts w:hint="cs"/>
+          <w:rtl/>
+          <w:lang w:val="en-IL"/>
+        </w:rPr>
+        <w:t xml:space="preserve"> לכל קלאס</w:t>
+      </w:r>
+      <w:r>
+        <w:rPr>
+          <w:rFonts w:hint="cs"/>
+          <w:rtl/>
+          <w:lang w:val="en-IL"/>
+        </w:rPr>
+        <w:t xml:space="preserve"> עם 6 אפשרויות (כל </w:t>
+      </w:r>
+      <w:r>
+        <w:rPr>
+          <w:rFonts w:hint="cs"/>
+          <w:lang w:val="en-IL"/>
+        </w:rPr>
+        <w:t>C</w:t>
+      </w:r>
+      <w:r>
+        <w:rPr>
+          <w:rFonts w:hint="cs"/>
+          <w:rtl/>
+          <w:lang w:val="en-IL"/>
+        </w:rPr>
+        <w:t xml:space="preserve"> עם כל </w:t>
+      </w:r>
+      <w:r>
+        <w:rPr>
+          <w:rFonts w:hint="cs"/>
+          <w:lang w:val="en-IL"/>
+        </w:rPr>
+        <w:t>G</w:t>
+      </w:r>
+      <w:r>
+        <w:rPr>
+          <w:rFonts w:hint="cs"/>
+          <w:rtl/>
+          <w:lang w:val="en-IL"/>
+        </w:rPr>
+        <w:t>).</w:t>
+      </w:r>
+    </w:p>
+    <w:p>
+      <w:pPr>
+        <w:pStyle w:val="ListParagraph"/>
+        <w:numPr>
+          <w:ilvl w:val="1"/>
+          <w:numId w:val="4"/>
+        </w:numPr>
+        <w:bidi/>
+        <w:rPr>
+          <w:lang w:val="en-IL"/>
+        </w:rPr>
+      </w:pPr>
+      <w:r>
+        <w:rPr>
+          <w:rFonts w:hint="cs"/>
+          <w:rtl/>
+          <w:lang w:val="en-IL"/>
+        </w:rPr>
+        <w:t>מיינו את ה</w:t>
+      </w:r>
+      <w:r>
+        <w:rPr>
+          <w:rFonts w:hint="cs"/>
+          <w:lang w:val="en-IL"/>
+        </w:rPr>
+        <w:t>DATA</w:t>
+      </w:r>
+      <w:r>
+        <w:rPr>
+          <w:rFonts w:hint="cs"/>
+          <w:rtl/>
+          <w:lang w:val="en-IL"/>
+        </w:rPr>
+        <w:t xml:space="preserve"> כאשר הקלאס הנוכחי היה בראש ה</w:t>
+      </w:r>
+      <w:r>
+        <w:rPr>
+          <w:rFonts w:hint="cs"/>
+          <w:lang w:val="en-IL"/>
+        </w:rPr>
+        <w:t>DATA</w:t>
+      </w:r>
+      <w:r>
+        <w:rPr>
+          <w:rFonts w:hint="cs"/>
+          <w:rtl/>
+          <w:lang w:val="en-IL"/>
+        </w:rPr>
+        <w:t xml:space="preserve"> הממויין (סמפלים ולייבלים בהתאמה).</w:t>
+      </w:r>
+    </w:p>
+    <w:p>
+      <w:pPr>
+        <w:pStyle w:val="ListParagraph"/>
+        <w:numPr>
+          <w:ilvl w:val="1"/>
+          <w:numId w:val="4"/>
+        </w:numPr>
+        <w:bidi/>
+        <w:rPr>
+          <w:lang w:val="en-IL"/>
+        </w:rPr>
+      </w:pPr>
+      <w:r>
+        <w:rPr>
+          <w:rFonts w:hint="cs"/>
+          <w:rtl/>
+          <w:lang w:val="en-IL"/>
+        </w:rPr>
+        <w:t xml:space="preserve">הרצנו את </w:t>
+      </w:r>
+      <w:r>
+        <w:rPr>
+          <w:rFonts w:hint="cs"/>
+          <w:lang w:val="en-IL"/>
+        </w:rPr>
+        <w:t>SVMTRAIN</w:t>
+      </w:r>
+      <w:r>
+        <w:rPr>
+          <w:rFonts w:hint="cs"/>
+          <w:rtl/>
+          <w:lang w:val="en-IL"/>
+        </w:rPr>
+        <w:t xml:space="preserve"> עם כל ערכי ה</w:t>
+      </w:r>
+      <w:r>
+        <w:rPr>
+          <w:rFonts w:hint="cs"/>
+          <w:lang w:val="en-IL"/>
+        </w:rPr>
+        <w:t>C</w:t>
+      </w:r>
+      <w:r>
+        <w:rPr>
+          <w:rFonts w:hint="cs"/>
+          <w:rtl/>
+          <w:lang w:val="en-IL"/>
+        </w:rPr>
+        <w:t xml:space="preserve"> וערכי הגאמה </w:t>
+      </w:r>
+    </w:p>
+    <w:p>
+      <w:pPr>
+        <w:pStyle w:val="ListParagraph"/>
+        <w:numPr>
+          <w:ilvl w:val="1"/>
+          <w:numId w:val="4"/>
+        </w:numPr>
+        <w:bidi/>
+        <w:rPr>
+          <w:lang w:val="en-IL"/>
+        </w:rPr>
+      </w:pPr>
+      <w:r>
+        <w:rPr>
+          <w:rFonts w:hint="cs"/>
+          <w:rtl/>
+          <w:lang w:val="en-IL"/>
+        </w:rPr>
+        <w:t xml:space="preserve">עבור </w:t>
+      </w:r>
+      <w:r>
+        <w:rPr>
+          <w:rFonts w:hint="cs"/>
+          <w:lang w:val="en-IL"/>
+        </w:rPr>
+        <w:t>C</w:t>
+      </w:r>
+      <w:r>
+        <w:rPr>
+          <w:rFonts w:hint="cs"/>
+          <w:rtl/>
+          <w:lang w:val="en-IL"/>
+        </w:rPr>
+        <w:t xml:space="preserve">=5 </w:t>
+      </w:r>
+      <w:r>
+        <w:rPr>
+          <w:rFonts w:hint="cs"/>
+          <w:rtl/>
+          <w:lang w:val="en-IL"/>
+        </w:rPr>
+        <w:t xml:space="preserve">וגאמה=0.1  </w:t>
+      </w:r>
+      <w:r>
+        <w:rPr>
+          <w:rFonts w:hint="cs"/>
+          <w:rtl/>
+          <w:lang w:val="en-IL"/>
+        </w:rPr>
+        <w:t xml:space="preserve">קיבלנו </w:t>
+      </w:r>
+      <w:proofErr w:type="spellStart"/>
+      <w:r>
+        <w:rPr>
+          <w:lang w:val="en-IL"/>
+        </w:rPr>
+        <w:t>cv_acc</w:t>
+      </w:r>
+      <w:proofErr w:type="spellEnd"/>
+      <w:r>
+        <w:rPr>
+          <w:rFonts w:hint="cs"/>
+          <w:rtl/>
+          <w:lang w:val="en-IL"/>
+        </w:rPr>
+        <w:t xml:space="preserve"> </w:t>
+      </w:r>
+      <w:r>
+        <w:rPr>
+          <w:lang w:val="en-IL"/>
+        </w:rPr>
+        <w:t>97.18</w:t>
+      </w:r>
+    </w:p>
+    <w:p>
+      <w:pPr>
+        <w:pStyle w:val="ListParagraph"/>
+        <w:numPr>
+          <w:ilvl w:val="0"/>
+          <w:numId w:val="4"/>
+        </w:numPr>
+        <w:bidi/>
+        <w:rPr>
+          <w:lang w:val="en-IL"/>
+        </w:rPr>
+      </w:pPr>
+      <w:r>
+        <w:rPr>
+          <w:rFonts w:hint="cs"/>
+          <w:rtl/>
+          <w:lang w:val="en-IL"/>
+        </w:rPr>
+        <w:t xml:space="preserve">אימנו 10 מסווגים ליניאריים עם </w:t>
+      </w:r>
+      <w:r>
+        <w:rPr>
+          <w:rFonts w:hint="cs"/>
+          <w:lang w:val="en-IL"/>
+        </w:rPr>
+        <w:t>C</w:t>
+      </w:r>
+      <w:r>
+        <w:rPr>
+          <w:rFonts w:hint="cs"/>
+          <w:rtl/>
+          <w:lang w:val="en-IL"/>
+        </w:rPr>
+        <w:t xml:space="preserve">=5 </w:t>
+      </w:r>
+      <w:r>
+        <w:rPr>
+          <w:rFonts w:hint="cs"/>
+          <w:rtl/>
+          <w:lang w:val="en-IL"/>
+        </w:rPr>
+        <w:t xml:space="preserve">וגאמה=0.1 </w:t>
+      </w:r>
+      <w:r>
+        <w:rPr>
+          <w:rFonts w:hint="cs"/>
+          <w:rtl/>
+          <w:lang w:val="en-IL"/>
+        </w:rPr>
+        <w:t>ושמרנו אותם.</w:t>
+      </w:r>
+    </w:p>
+    <w:p>
+      <w:pPr>
+        <w:pStyle w:val="ListParagraph"/>
+        <w:bidi/>
+        <w:ind w:left="1440"/>
+        <w:rPr>
+          <w:lang w:val="en-IL"/>
+        </w:rPr>
+      </w:pPr>
+      <w:r>
+        <w:rPr>
+          <w:noProof/>
+        </w:rPr>
+        <w:drawing>
+          <wp:inline distT="0" distB="0" distL="0" distR="0" wp14:anchorId="2EB0C739" wp14:editId="4ED7A462">
+            <wp:extent cx="3829050" cy="714375"/>
+            <wp:effectExtent l="0" t="0" r="0" b="9525"/>
+            <wp:docPr id="3" name="Picture 3"/>
             <wp:cNvGraphicFramePr>
               <a:graphicFrameLocks xmlns:a="http://schemas.openxmlformats.org/drawingml/2006/main" noChangeAspect="1"/>
             </wp:cNvGraphicFramePr>
@@ -2909,7 +3830,7 @@
                   <pic:spPr>
                     <a:xfrm>
                       <a:off x="0" y="0"/>
-                      <a:ext cx="2914650" cy="762000"/>
+                      <a:ext cx="3829050" cy="714375"/>
                     </a:xfrm>
                     <a:prstGeom prst="rect">
                       <a:avLst/>
@@ -2934,7 +3855,6 @@
           <w:lang w:val="en-IL"/>
         </w:rPr>
       </w:pPr>
-      <w:proofErr w:type="spellStart"/>
       <w:r>
         <w:rPr>
           <w:rFonts w:ascii="Consolas" w:hAnsi="Consolas"/>
@@ -2942,9 +3862,8 @@
           <w:sz w:val="20"/>
           <w:szCs w:val="20"/>
         </w:rPr>
-        <w:t>testSVM.m</w:t>
-      </w:r>
-      <w:proofErr w:type="spellEnd"/>
+        <w:t>m</w:t>
+      </w:r>
       <w:r>
         <w:rPr>
           <w:rFonts w:ascii="Consolas" w:hAnsi="Consolas" w:hint="cs"/>
@@ -2953,7 +3872,7 @@
           <w:szCs w:val="20"/>
           <w:rtl/>
         </w:rPr>
-        <w:t xml:space="preserve"> (על א):</w:t>
+        <w:t xml:space="preserve"> (על ג):</w:t>
       </w:r>
     </w:p>
     <w:p>
@@ -2974,114 +3893,7 @@
           <w:rtl/>
           <w:lang w:val="en-IL"/>
         </w:rPr>
-        <w:t>אתחלנו מטריצת הסתברויות</w:t>
-      </w:r>
-    </w:p>
-    <w:p>
-      <w:pPr>
-        <w:pStyle w:val="ListParagraph"/>
-        <w:numPr>
-          <w:ilvl w:val="1"/>
-          <w:numId w:val="4"/>
-        </w:numPr>
-        <w:bidi/>
-        <w:rPr>
-          <w:lang w:val="en-IL"/>
-        </w:rPr>
-      </w:pPr>
-      <w:r>
-        <w:rPr>
-          <w:rFonts w:hint="cs"/>
-          <w:rtl/>
-          <w:lang w:val="en-IL"/>
-        </w:rPr>
-        <w:t>כל שורה: מייצגת תוצאות של טסט אחד</w:t>
-      </w:r>
-    </w:p>
-    <w:p>
-      <w:pPr>
-        <w:pStyle w:val="ListParagraph"/>
-        <w:numPr>
-          <w:ilvl w:val="1"/>
-          <w:numId w:val="4"/>
-        </w:numPr>
-        <w:bidi/>
-        <w:rPr>
-          <w:lang w:val="en-IL"/>
-        </w:rPr>
-      </w:pPr>
-      <w:r>
-        <w:rPr>
-          <w:rFonts w:hint="cs"/>
-          <w:rtl/>
-          <w:lang w:val="en-IL"/>
-        </w:rPr>
-        <w:t xml:space="preserve">כל עמודה: מייצגת קלאס. </w:t>
-      </w:r>
-    </w:p>
-    <w:p>
-      <w:pPr>
-        <w:pStyle w:val="ListParagraph"/>
-        <w:numPr>
-          <w:ilvl w:val="1"/>
-          <w:numId w:val="4"/>
-        </w:numPr>
-        <w:bidi/>
-        <w:rPr>
-          <w:lang w:val="en-IL"/>
-        </w:rPr>
-      </w:pPr>
-      <w:r>
-        <w:rPr>
-          <w:rFonts w:hint="cs"/>
-          <w:rtl/>
-          <w:lang w:val="en-IL"/>
-        </w:rPr>
-        <w:t xml:space="preserve">הערך במקום ה </w:t>
-      </w:r>
-      <w:proofErr w:type="spellStart"/>
-      <w:r>
-        <w:rPr>
-          <w:lang w:val="en-IL"/>
-        </w:rPr>
-        <w:t>i,j</w:t>
-      </w:r>
-      <w:proofErr w:type="spellEnd"/>
-      <w:r>
-        <w:rPr>
-          <w:rFonts w:hint="cs"/>
-          <w:rtl/>
-          <w:lang w:val="en-IL"/>
-        </w:rPr>
-        <w:t xml:space="preserve"> הוא הערך ההסתברותי שהטסט </w:t>
-      </w:r>
-      <w:r>
-        <w:rPr>
-          <w:lang w:val="en-IL"/>
-        </w:rPr>
-        <w:t>i</w:t>
-      </w:r>
-      <w:r>
-        <w:rPr>
-          <w:rFonts w:hint="cs"/>
-          <w:rtl/>
-          <w:lang w:val="en-IL"/>
-        </w:rPr>
-        <w:t xml:space="preserve"> שייך לקלאס ה</w:t>
-      </w:r>
-      <w:r>
-        <w:rPr>
-          <w:lang w:val="en-IL"/>
-        </w:rPr>
-        <w:t>j</w:t>
-      </w:r>
-      <w:r>
-        <w:rPr>
-          <w:rFonts w:hint="cs"/>
-          <w:rtl/>
-          <w:lang w:val="en-IL"/>
-        </w:rPr>
-        <w:t xml:space="preserve"> </w:t>
+        <w:t>אותו הסבר כמו ב בדיוק חוץ מהתוצאה כמובן.</w:t>
       </w:r>
     </w:p>
     <w:p>
@@ -3102,261 +3914,15 @@
           <w:rtl/>
           <w:lang w:val="en-IL"/>
         </w:rPr>
-        <w:t>הרצנו לכל קלאס:</w:t>
-      </w:r>
-    </w:p>
-    <w:p>
-      <w:pPr>
-        <w:pStyle w:val="ListParagraph"/>
-        <w:numPr>
-          <w:ilvl w:val="1"/>
-          <w:numId w:val="4"/>
-        </w:numPr>
-        <w:bidi/>
-        <w:rPr>
-          <w:lang w:val="en-IL"/>
-        </w:rPr>
-      </w:pPr>
-      <w:r>
-        <w:rPr>
-          <w:rFonts w:hint="cs"/>
-          <w:rtl/>
-          <w:lang w:val="en-IL"/>
-        </w:rPr>
-        <w:t xml:space="preserve">הפוך את הלייבלים של הקלאס ה </w:t>
-      </w:r>
-      <w:r>
-        <w:rPr>
-          <w:lang w:val="en-IL"/>
-        </w:rPr>
-        <w:t>i</w:t>
-      </w:r>
-      <w:r>
-        <w:rPr>
-          <w:rFonts w:hint="cs"/>
-          <w:rtl/>
-          <w:lang w:val="en-IL"/>
-        </w:rPr>
-        <w:t xml:space="preserve"> ל+1 ואת השאר למינוס 1</w:t>
-      </w:r>
-    </w:p>
-    <w:p>
-      <w:pPr>
-        <w:pStyle w:val="ListParagraph"/>
-        <w:numPr>
-          <w:ilvl w:val="1"/>
-          <w:numId w:val="4"/>
-        </w:numPr>
-        <w:bidi/>
-        <w:rPr>
-          <w:lang w:val="en-IL"/>
-        </w:rPr>
-      </w:pPr>
-      <w:r>
-        <w:rPr>
-          <w:rFonts w:hint="cs"/>
-          <w:rtl/>
-          <w:lang w:val="en-IL"/>
-        </w:rPr>
-        <w:t xml:space="preserve">הרץ </w:t>
-      </w:r>
-      <w:r>
-        <w:rPr>
-          <w:lang w:val="en-IL"/>
-        </w:rPr>
-        <w:t>SVMPREDICT</w:t>
-      </w:r>
-      <w:r>
-        <w:rPr>
-          <w:rFonts w:hint="cs"/>
-          <w:rtl/>
-          <w:lang w:val="en-IL"/>
-        </w:rPr>
-        <w:t xml:space="preserve"> ושמור רק את הערך ההסתברותי גודל 2</w:t>
-      </w:r>
-      <w:r>
-        <w:rPr>
-          <w:rFonts w:hint="cs"/>
-          <w:lang w:val="en-IL"/>
-        </w:rPr>
-        <w:t>X</w:t>
-      </w:r>
-      <w:r>
-        <w:rPr>
-          <w:rFonts w:hint="cs"/>
-          <w:rtl/>
-          <w:lang w:val="en-IL"/>
-        </w:rPr>
-        <w:t>מספר הטסטים.</w:t>
-      </w:r>
-    </w:p>
-    <w:p>
-      <w:pPr>
-        <w:pStyle w:val="ListParagraph"/>
-        <w:numPr>
-          <w:ilvl w:val="1"/>
-          <w:numId w:val="4"/>
-        </w:numPr>
-        <w:bidi/>
-        <w:rPr>
-          <w:lang w:val="en-IL"/>
-        </w:rPr>
-      </w:pPr>
-      <w:r>
-        <w:rPr>
-          <w:rFonts w:hint="cs"/>
-          <w:rtl/>
-          <w:lang w:val="en-IL"/>
-        </w:rPr>
-        <w:t>קח את העמודה החיובית (שהטסט נמצא בקלאס הנוכחי).</w:t>
-      </w:r>
-    </w:p>
-    <w:p>
-      <w:pPr>
-        <w:pStyle w:val="ListParagraph"/>
-        <w:numPr>
-          <w:ilvl w:val="0"/>
-          <w:numId w:val="4"/>
-        </w:numPr>
-        <w:bidi/>
-        <w:rPr>
-          <w:lang w:val="en-IL"/>
-        </w:rPr>
-      </w:pPr>
-      <w:r>
-        <w:rPr>
-          <w:rFonts w:hint="cs"/>
-          <w:rtl/>
-          <w:lang w:val="en-IL"/>
-        </w:rPr>
-        <w:t>עבור על כל הטסטים:</w:t>
-      </w:r>
-    </w:p>
-    <w:p>
-      <w:pPr>
-        <w:pStyle w:val="ListParagraph"/>
-        <w:numPr>
-          <w:ilvl w:val="1"/>
-          <w:numId w:val="4"/>
-        </w:numPr>
-        <w:bidi/>
-        <w:rPr>
-          <w:lang w:val="en-IL"/>
-        </w:rPr>
-      </w:pPr>
-      <w:r>
-        <w:rPr>
-          <w:rFonts w:hint="cs"/>
-          <w:rtl/>
-          <w:lang w:val="en-IL"/>
-        </w:rPr>
-        <w:t xml:space="preserve">מצא את המקסימום בשורה ה </w:t>
-      </w:r>
-      <w:r>
-        <w:rPr>
-          <w:lang w:val="en-IL"/>
-        </w:rPr>
-        <w:t>i</w:t>
-      </w:r>
-      <w:r>
-        <w:rPr>
-          <w:rFonts w:hint="cs"/>
-          <w:rtl/>
-          <w:lang w:val="en-IL"/>
-        </w:rPr>
-        <w:t xml:space="preserve"> במטריצת ההסתברויות.</w:t>
-      </w:r>
-    </w:p>
-    <w:p>
-      <w:pPr>
-        <w:pStyle w:val="ListParagraph"/>
-        <w:numPr>
-          <w:ilvl w:val="1"/>
-          <w:numId w:val="4"/>
-        </w:numPr>
-        <w:bidi/>
-        <w:rPr>
-          <w:lang w:val="en-IL"/>
-        </w:rPr>
-      </w:pPr>
-      <w:r>
-        <w:rPr>
-          <w:rFonts w:hint="cs"/>
-          <w:rtl/>
-          <w:lang w:val="en-IL"/>
-        </w:rPr>
-        <w:t xml:space="preserve">האינדקס של המקסימום הוא הקלאס שחזינו עבור הטסט ה </w:t>
-      </w:r>
-      <w:r>
-        <w:rPr>
-          <w:lang w:val="en-IL"/>
-        </w:rPr>
-        <w:t>i</w:t>
-      </w:r>
-    </w:p>
-    <w:p>
-      <w:pPr>
-        <w:pStyle w:val="ListParagraph"/>
-        <w:numPr>
-          <w:ilvl w:val="1"/>
-          <w:numId w:val="4"/>
-        </w:numPr>
-        <w:bidi/>
-        <w:rPr>
-          <w:lang w:val="en-IL"/>
-        </w:rPr>
-      </w:pPr>
-      <w:r>
-        <w:rPr>
-          <w:rFonts w:hint="cs"/>
-          <w:rtl/>
-          <w:lang w:val="en-IL"/>
-        </w:rPr>
-        <w:t xml:space="preserve">אם האינדקס שווה לערך שנמצא ב </w:t>
-      </w:r>
-      <w:r>
-        <w:rPr>
-          <w:lang w:val="en-IL"/>
-        </w:rPr>
-        <w:t>Y(i)</w:t>
-      </w:r>
-      <w:r>
-        <w:rPr>
-          <w:rFonts w:hint="cs"/>
-          <w:rtl/>
-          <w:lang w:val="en-IL"/>
-        </w:rPr>
-        <w:t>, אז חזינו נכון.</w:t>
-      </w:r>
-    </w:p>
-    <w:p>
-      <w:pPr>
-        <w:pStyle w:val="ListParagraph"/>
-        <w:numPr>
-          <w:ilvl w:val="0"/>
-          <w:numId w:val="4"/>
-        </w:numPr>
-        <w:bidi/>
-        <w:rPr>
-          <w:lang w:val="en-IL"/>
-        </w:rPr>
-      </w:pPr>
-      <w:r>
-        <w:rPr>
-          <w:rFonts w:hint="cs"/>
-          <w:rtl/>
-          <w:lang w:val="en-IL"/>
-        </w:rPr>
-        <w:t>קיבלנו 79%</w:t>
-      </w:r>
-    </w:p>
-    <w:p>
-      <w:pPr>
-        <w:pStyle w:val="ListParagraph"/>
-        <w:bidi/>
-        <w:ind w:left="1440"/>
-        <w:rPr>
-          <w:rFonts w:hint="cs"/>
+        <w:t>קיבלנו 84%</w:t>
+      </w:r>
+    </w:p>
+    <w:p>
+      <w:pPr>
+        <w:pStyle w:val="ListParagraph"/>
+        <w:bidi/>
+        <w:ind w:left="1080"/>
+        <w:rPr>
           <w:lang w:val="en-IL"/>
         </w:rPr>
       </w:pPr>
@@ -3365,10 +3931,10 @@
           <w:noProof/>
         </w:rPr>
         <w:drawing>
-          <wp:inline distT="0" distB="0" distL="0" distR="0" wp14:anchorId="2A5AF259" wp14:editId="7E0FFBE6">
-            <wp:extent cx="1857375" cy="228600"/>
-            <wp:effectExtent l="0" t="0" r="9525" b="0"/>
-            <wp:docPr id="2" name="Picture 2"/>
+          <wp:inline distT="0" distB="0" distL="0" distR="0" wp14:anchorId="1E4AC497" wp14:editId="356492E6">
+            <wp:extent cx="2590800" cy="419100"/>
+            <wp:effectExtent l="0" t="0" r="0" b="0"/>
+            <wp:docPr id="4" name="Picture 4"/>
             <wp:cNvGraphicFramePr>
               <a:graphicFrameLocks xmlns:a="http://schemas.openxmlformats.org/drawingml/2006/main" noChangeAspect="1"/>
             </wp:cNvGraphicFramePr>
@@ -3388,610 +3954,6 @@
                   <pic:spPr>
                     <a:xfrm>
                       <a:off x="0" y="0"/>
-                      <a:ext cx="1857375" cy="228600"/>
-                    </a:xfrm>
-                    <a:prstGeom prst="rect">
-                      <a:avLst/>
-                    </a:prstGeom>
-                  </pic:spPr>
-                </pic:pic>
-              </a:graphicData>
-            </a:graphic>
-          </wp:inline>
-        </w:drawing>
-      </w:r>
-    </w:p>
-    <w:p>
-      <w:pPr>
-        <w:pStyle w:val="ListParagraph"/>
-        <w:numPr>
-          <w:ilvl w:val="0"/>
-          <w:numId w:val="3"/>
-        </w:numPr>
-        <w:bidi/>
-        <w:rPr>
-          <w:rStyle w:val="fontstyle01"/>
-          <w:rFonts w:asciiTheme="minorHAnsi" w:hAnsiTheme="minorHAnsi"/>
-          <w:color w:val="auto"/>
-          <w:sz w:val="22"/>
-          <w:szCs w:val="22"/>
-          <w:lang w:val="en-IL"/>
-        </w:rPr>
-      </w:pPr>
-      <w:proofErr w:type="spellStart"/>
-      <w:r>
-        <w:rPr>
-          <w:rStyle w:val="fontstyle01"/>
-        </w:rPr>
-        <w:t>trainRBFSVM</w:t>
-      </w:r>
-      <w:r>
-        <w:rPr>
-          <w:rStyle w:val="fontstyle01"/>
-          <w:sz w:val="24"/>
-          <w:szCs w:val="24"/>
-        </w:rPr>
-        <w:t>.m</w:t>
-      </w:r>
-      <w:proofErr w:type="spellEnd"/>
-      <w:r>
-        <w:rPr>
-          <w:rStyle w:val="fontstyle01"/>
-          <w:rFonts w:hint="cs"/>
-          <w:sz w:val="24"/>
-          <w:szCs w:val="24"/>
-          <w:rtl/>
-        </w:rPr>
-        <w:t>:</w:t>
-      </w:r>
-    </w:p>
-    <w:p>
-      <w:pPr>
-        <w:pStyle w:val="ListParagraph"/>
-        <w:numPr>
-          <w:ilvl w:val="0"/>
-          <w:numId w:val="4"/>
-        </w:numPr>
-        <w:bidi/>
-        <w:rPr>
-          <w:lang w:val="en-IL"/>
-        </w:rPr>
-      </w:pPr>
-      <w:r>
-        <w:rPr>
-          <w:rFonts w:hint="cs"/>
-          <w:rtl/>
-          <w:lang w:val="en-IL"/>
-        </w:rPr>
-        <w:t xml:space="preserve">הרצנו </w:t>
-      </w:r>
-      <w:r>
-        <w:rPr>
-          <w:rFonts w:hint="cs"/>
-          <w:lang w:val="en-IL"/>
-        </w:rPr>
-        <w:t>CV</w:t>
-      </w:r>
-      <w:r>
-        <w:rPr>
-          <w:rFonts w:hint="cs"/>
-          <w:rtl/>
-          <w:lang w:val="en-IL"/>
-        </w:rPr>
-        <w:t xml:space="preserve"> לכל קלאס</w:t>
-      </w:r>
-      <w:r>
-        <w:rPr>
-          <w:rFonts w:hint="cs"/>
-          <w:rtl/>
-          <w:lang w:val="en-IL"/>
-        </w:rPr>
-        <w:t xml:space="preserve"> עם</w:t>
-      </w:r>
-      <w:r>
-        <w:rPr>
-          <w:rFonts w:hint="cs"/>
-          <w:rtl/>
-          <w:lang w:val="en-IL"/>
-        </w:rPr>
-        <w:t xml:space="preserve"> 6 אפשרויות (כל </w:t>
-      </w:r>
-      <w:r>
-        <w:rPr>
-          <w:rFonts w:hint="cs"/>
-          <w:lang w:val="en-IL"/>
-        </w:rPr>
-        <w:t>C</w:t>
-      </w:r>
-      <w:r>
-        <w:rPr>
-          <w:rFonts w:hint="cs"/>
-          <w:rtl/>
-          <w:lang w:val="en-IL"/>
-        </w:rPr>
-        <w:t xml:space="preserve"> עם כל </w:t>
-      </w:r>
-      <w:r>
-        <w:rPr>
-          <w:rFonts w:hint="cs"/>
-          <w:lang w:val="en-IL"/>
-        </w:rPr>
-        <w:t>G</w:t>
-      </w:r>
-      <w:r>
-        <w:rPr>
-          <w:rFonts w:hint="cs"/>
-          <w:rtl/>
-          <w:lang w:val="en-IL"/>
-        </w:rPr>
-        <w:t>)</w:t>
-      </w:r>
-      <w:r>
-        <w:rPr>
-          <w:rFonts w:hint="cs"/>
-          <w:rtl/>
-          <w:lang w:val="en-IL"/>
-        </w:rPr>
-        <w:t>.</w:t>
-      </w:r>
-    </w:p>
-    <w:p>
-      <w:pPr>
-        <w:pStyle w:val="ListParagraph"/>
-        <w:numPr>
-          <w:ilvl w:val="1"/>
-          <w:numId w:val="4"/>
-        </w:numPr>
-        <w:bidi/>
-        <w:rPr>
-          <w:lang w:val="en-IL"/>
-        </w:rPr>
-      </w:pPr>
-      <w:r>
-        <w:rPr>
-          <w:rFonts w:hint="cs"/>
-          <w:rtl/>
-          <w:lang w:val="en-IL"/>
-        </w:rPr>
-        <w:t>מיינו את ה</w:t>
-      </w:r>
-      <w:r>
-        <w:rPr>
-          <w:rFonts w:hint="cs"/>
-          <w:lang w:val="en-IL"/>
-        </w:rPr>
-        <w:t>DATA</w:t>
-      </w:r>
-      <w:r>
-        <w:rPr>
-          <w:rFonts w:hint="cs"/>
-          <w:rtl/>
-          <w:lang w:val="en-IL"/>
-        </w:rPr>
-        <w:t xml:space="preserve"> כאשר הקלאס הנוכחי היה בראש ה</w:t>
-      </w:r>
-      <w:r>
-        <w:rPr>
-          <w:rFonts w:hint="cs"/>
-          <w:lang w:val="en-IL"/>
-        </w:rPr>
-        <w:t>DATA</w:t>
-      </w:r>
-      <w:r>
-        <w:rPr>
-          <w:rFonts w:hint="cs"/>
-          <w:rtl/>
-          <w:lang w:val="en-IL"/>
-        </w:rPr>
-        <w:t xml:space="preserve"> הממויין (סמפלים ולייבלים בהתאמה).</w:t>
-      </w:r>
-    </w:p>
-    <w:p>
-      <w:pPr>
-        <w:pStyle w:val="ListParagraph"/>
-        <w:numPr>
-          <w:ilvl w:val="1"/>
-          <w:numId w:val="4"/>
-        </w:numPr>
-        <w:bidi/>
-        <w:rPr>
-          <w:lang w:val="en-IL"/>
-        </w:rPr>
-      </w:pPr>
-      <w:r>
-        <w:rPr>
-          <w:rFonts w:hint="cs"/>
-          <w:rtl/>
-          <w:lang w:val="en-IL"/>
-        </w:rPr>
-        <w:t xml:space="preserve">הרצנו את </w:t>
-      </w:r>
-      <w:r>
-        <w:rPr>
-          <w:rFonts w:hint="cs"/>
-          <w:lang w:val="en-IL"/>
-        </w:rPr>
-        <w:t>SVMTRAIN</w:t>
-      </w:r>
-      <w:r>
-        <w:rPr>
-          <w:rFonts w:hint="cs"/>
-          <w:rtl/>
-          <w:lang w:val="en-IL"/>
-        </w:rPr>
-        <w:t xml:space="preserve"> עם </w:t>
-      </w:r>
-      <w:r>
-        <w:rPr>
-          <w:rFonts w:hint="cs"/>
-          <w:rtl/>
-          <w:lang w:val="en-IL"/>
-        </w:rPr>
-        <w:t>כל ערכי ה</w:t>
-      </w:r>
-      <w:r>
-        <w:rPr>
-          <w:rFonts w:hint="cs"/>
-          <w:lang w:val="en-IL"/>
-        </w:rPr>
-        <w:t>C</w:t>
-      </w:r>
-      <w:r>
-        <w:rPr>
-          <w:rFonts w:hint="cs"/>
-          <w:rtl/>
-          <w:lang w:val="en-IL"/>
-        </w:rPr>
-        <w:t xml:space="preserve"> וערכי הגאמה</w:t>
-      </w:r>
-      <w:r>
-        <w:rPr>
-          <w:rFonts w:hint="cs"/>
-          <w:rtl/>
-          <w:lang w:val="en-IL"/>
-        </w:rPr>
-        <w:t xml:space="preserve"> </w:t>
-      </w:r>
-    </w:p>
-    <w:p>
-      <w:pPr>
-        <w:pStyle w:val="ListParagraph"/>
-        <w:numPr>
-          <w:ilvl w:val="1"/>
-          <w:numId w:val="4"/>
-        </w:numPr>
-        <w:bidi/>
-        <w:rPr>
-          <w:lang w:val="en-IL"/>
-        </w:rPr>
-      </w:pPr>
-      <w:r>
-        <w:rPr>
-          <w:rFonts w:hint="cs"/>
-          <w:rtl/>
-          <w:lang w:val="en-IL"/>
-        </w:rPr>
-        <w:t xml:space="preserve">עבור </w:t>
-      </w:r>
-      <w:r>
-        <w:rPr>
-          <w:rFonts w:hint="cs"/>
-          <w:lang w:val="en-IL"/>
-        </w:rPr>
-        <w:t>C</w:t>
-      </w:r>
-      <w:r>
-        <w:rPr>
-          <w:rFonts w:hint="cs"/>
-          <w:rtl/>
-          <w:lang w:val="en-IL"/>
-        </w:rPr>
-        <w:t>=</w:t>
-      </w:r>
-      <w:r>
-        <w:rPr>
-          <w:rFonts w:hint="cs"/>
-          <w:rtl/>
-          <w:lang w:val="en-IL"/>
-        </w:rPr>
-        <w:t>5</w:t>
-      </w:r>
-      <w:r>
-        <w:rPr>
-          <w:rFonts w:hint="cs"/>
-          <w:rtl/>
-          <w:lang w:val="en-IL"/>
-        </w:rPr>
-        <w:t xml:space="preserve"> </w:t>
-      </w:r>
-      <w:r>
-        <w:rPr>
-          <w:rFonts w:hint="cs"/>
-          <w:rtl/>
-          <w:lang w:val="en-IL"/>
-        </w:rPr>
-        <w:t xml:space="preserve">וגאמה=0.1  </w:t>
-      </w:r>
-      <w:r>
-        <w:rPr>
-          <w:rFonts w:hint="cs"/>
-          <w:rtl/>
-          <w:lang w:val="en-IL"/>
-        </w:rPr>
-        <w:t xml:space="preserve">קיבלנו </w:t>
-      </w:r>
-      <w:proofErr w:type="spellStart"/>
-      <w:r>
-        <w:rPr>
-          <w:lang w:val="en-IL"/>
-        </w:rPr>
-        <w:t>cv_acc</w:t>
-      </w:r>
-      <w:proofErr w:type="spellEnd"/>
-      <w:r>
-        <w:rPr>
-          <w:rFonts w:hint="cs"/>
-          <w:rtl/>
-          <w:lang w:val="en-IL"/>
-        </w:rPr>
-        <w:t xml:space="preserve"> </w:t>
-      </w:r>
-      <w:r>
-        <w:rPr>
-          <w:lang w:val="en-IL"/>
-        </w:rPr>
-        <w:t>97.18</w:t>
-      </w:r>
-    </w:p>
-    <w:p>
-      <w:pPr>
-        <w:pStyle w:val="ListParagraph"/>
-        <w:numPr>
-          <w:ilvl w:val="0"/>
-          <w:numId w:val="4"/>
-        </w:numPr>
-        <w:bidi/>
-        <w:rPr>
-          <w:lang w:val="en-IL"/>
-        </w:rPr>
-      </w:pPr>
-      <w:r>
-        <w:rPr>
-          <w:rFonts w:hint="cs"/>
-          <w:rtl/>
-          <w:lang w:val="en-IL"/>
-        </w:rPr>
-        <w:t xml:space="preserve">אימנו 10 מסווגים ליניאריים עם </w:t>
-      </w:r>
-      <w:r>
-        <w:rPr>
-          <w:rFonts w:hint="cs"/>
-          <w:lang w:val="en-IL"/>
-        </w:rPr>
-        <w:t>C</w:t>
-      </w:r>
-      <w:r>
-        <w:rPr>
-          <w:rFonts w:hint="cs"/>
-          <w:rtl/>
-          <w:lang w:val="en-IL"/>
-        </w:rPr>
-        <w:t xml:space="preserve">=5 </w:t>
-      </w:r>
-      <w:r>
-        <w:rPr>
-          <w:rFonts w:hint="cs"/>
-          <w:rtl/>
-          <w:lang w:val="en-IL"/>
-        </w:rPr>
-        <w:t xml:space="preserve">וגאמה=0.1 </w:t>
-      </w:r>
-      <w:r>
-        <w:rPr>
-          <w:rFonts w:hint="cs"/>
-          <w:rtl/>
-          <w:lang w:val="en-IL"/>
-        </w:rPr>
-        <w:t>ושמרנו אותם.</w:t>
-      </w:r>
-    </w:p>
-    <w:p>
-      <w:pPr>
-        <w:pStyle w:val="ListParagraph"/>
-        <w:bidi/>
-        <w:ind w:left="1440"/>
-        <w:rPr>
-          <w:lang w:val="en-IL"/>
-        </w:rPr>
-      </w:pPr>
-      <w:r>
-        <w:rPr>
-          <w:noProof/>
-        </w:rPr>
-        <w:drawing>
-          <wp:inline distT="0" distB="0" distL="0" distR="0" wp14:anchorId="2EB0C739" wp14:editId="4ED7A462">
-            <wp:extent cx="3829050" cy="714375"/>
-            <wp:effectExtent l="0" t="0" r="0" b="9525"/>
-            <wp:docPr id="3" name="Picture 3"/>
-            <wp:cNvGraphicFramePr>
-              <a:graphicFrameLocks xmlns:a="http://schemas.openxmlformats.org/drawingml/2006/main" noChangeAspect="1"/>
-            </wp:cNvGraphicFramePr>
-            <a:graphic xmlns:a="http://schemas.openxmlformats.org/drawingml/2006/main">
-              <a:graphicData uri="http://schemas.openxmlformats.org/drawingml/2006/picture">
-                <pic:pic xmlns:pic="http://schemas.openxmlformats.org/drawingml/2006/picture">
-                  <pic:nvPicPr>
-                    <pic:cNvPr id="1" name=""/>
-                    <pic:cNvPicPr/>
-                  </pic:nvPicPr>
-                  <pic:blipFill>
-                    <a:blip r:embed="rId13"/>
-                    <a:stretch>
-                      <a:fillRect/>
-                    </a:stretch>
-                  </pic:blipFill>
-                  <pic:spPr>
-                    <a:xfrm>
-                      <a:off x="0" y="0"/>
-                      <a:ext cx="3829050" cy="714375"/>
-                    </a:xfrm>
-                    <a:prstGeom prst="rect">
-                      <a:avLst/>
-                    </a:prstGeom>
-                  </pic:spPr>
-                </pic:pic>
-              </a:graphicData>
-            </a:graphic>
-          </wp:inline>
-        </w:drawing>
-      </w:r>
-    </w:p>
-    <w:p>
-      <w:pPr>
-        <w:pStyle w:val="ListParagraph"/>
-        <w:numPr>
-          <w:ilvl w:val="0"/>
-          <w:numId w:val="3"/>
-        </w:numPr>
-        <w:bidi/>
-        <w:rPr>
-          <w:lang w:val="en-IL"/>
-        </w:rPr>
-      </w:pPr>
-      <w:r>
-        <w:rPr>
-          <w:rFonts w:ascii="Consolas" w:hAnsi="Consolas"/>
-          <w:color w:val="000000"/>
-          <w:sz w:val="20"/>
-          <w:szCs w:val="20"/>
-        </w:rPr>
-        <w:t>m</w:t>
-      </w:r>
-      <w:r>
-        <w:rPr>
-          <w:rFonts w:ascii="Consolas" w:hAnsi="Consolas" w:hint="cs"/>
-          <w:color w:val="000000"/>
-          <w:sz w:val="20"/>
-          <w:szCs w:val="20"/>
-          <w:rtl/>
-        </w:rPr>
-        <w:t xml:space="preserve"> (על </w:t>
-      </w:r>
-      <w:r>
-        <w:rPr>
-          <w:rFonts w:ascii="Consolas" w:hAnsi="Consolas" w:hint="cs"/>
-          <w:color w:val="000000"/>
-          <w:sz w:val="20"/>
-          <w:szCs w:val="20"/>
-          <w:rtl/>
-        </w:rPr>
-        <w:t>ג</w:t>
-      </w:r>
-      <w:r>
-        <w:rPr>
-          <w:rFonts w:ascii="Consolas" w:hAnsi="Consolas" w:hint="cs"/>
-          <w:color w:val="000000"/>
-          <w:sz w:val="20"/>
-          <w:szCs w:val="20"/>
-          <w:rtl/>
-        </w:rPr>
-        <w:t>):</w:t>
-      </w:r>
-    </w:p>
-    <w:p>
-      <w:pPr>
-        <w:pStyle w:val="ListParagraph"/>
-        <w:numPr>
-          <w:ilvl w:val="0"/>
-          <w:numId w:val="4"/>
-        </w:numPr>
-        <w:bidi/>
-        <w:rPr>
-          <w:lang w:val="en-IL"/>
-        </w:rPr>
-      </w:pPr>
-      <w:r>
-        <w:rPr>
-          <w:rFonts w:hint="cs"/>
-          <w:rtl/>
-          <w:lang w:val="en-IL"/>
-        </w:rPr>
-        <w:t>אותו הסבר כמו ב בדיוק חוץ מהתוצאה כמובן.</w:t>
-      </w:r>
-    </w:p>
-    <w:p>
-      <w:pPr>
-        <w:pStyle w:val="ListParagraph"/>
-        <w:numPr>
-          <w:ilvl w:val="0"/>
-          <w:numId w:val="4"/>
-        </w:numPr>
-        <w:bidi/>
-        <w:rPr>
-          <w:lang w:val="en-IL"/>
-        </w:rPr>
-      </w:pPr>
-      <w:r>
-        <w:rPr>
-          <w:rFonts w:hint="cs"/>
-          <w:rtl/>
-          <w:lang w:val="en-IL"/>
-        </w:rPr>
-        <w:t xml:space="preserve">קיבלנו </w:t>
-      </w:r>
-      <w:r>
-        <w:rPr>
-          <w:rFonts w:hint="cs"/>
-          <w:rtl/>
-          <w:lang w:val="en-IL"/>
-        </w:rPr>
-        <w:t>84</w:t>
-      </w:r>
-      <w:r>
-        <w:rPr>
-          <w:rFonts w:hint="cs"/>
-          <w:rtl/>
-          <w:lang w:val="en-IL"/>
-        </w:rPr>
-        <w:t>%</w:t>
-      </w:r>
-    </w:p>
-    <w:p>
-      <w:pPr>
-        <w:pStyle w:val="ListParagraph"/>
-        <w:bidi/>
-        <w:ind w:left="1080"/>
-        <w:rPr>
-          <w:lang w:val="en-IL"/>
-        </w:rPr>
-      </w:pPr>
-      <w:r>
-        <w:rPr>
-          <w:noProof/>
-        </w:rPr>
-        <w:drawing>
-          <wp:inline distT="0" distB="0" distL="0" distR="0" wp14:anchorId="1E4AC497" wp14:editId="356492E6">
-            <wp:extent cx="2590800" cy="419100"/>
-            <wp:effectExtent l="0" t="0" r="0" b="0"/>
-            <wp:docPr id="4" name="Picture 4"/>
-            <wp:cNvGraphicFramePr>
-              <a:graphicFrameLocks xmlns:a="http://schemas.openxmlformats.org/drawingml/2006/main" noChangeAspect="1"/>
-            </wp:cNvGraphicFramePr>
-            <a:graphic xmlns:a="http://schemas.openxmlformats.org/drawingml/2006/main">
-              <a:graphicData uri="http://schemas.openxmlformats.org/drawingml/2006/picture">
-                <pic:pic xmlns:pic="http://schemas.openxmlformats.org/drawingml/2006/picture">
-                  <pic:nvPicPr>
-                    <pic:cNvPr id="1" name=""/>
-                    <pic:cNvPicPr/>
-                  </pic:nvPicPr>
-                  <pic:blipFill>
-                    <a:blip r:embed="rId14"/>
-                    <a:stretch>
-                      <a:fillRect/>
-                    </a:stretch>
-                  </pic:blipFill>
-                  <pic:spPr>
-                    <a:xfrm>
-                      <a:off x="0" y="0"/>
                       <a:ext cx="2590800" cy="419100"/>
                     </a:xfrm>
                     <a:prstGeom prst="rect">
@@ -4449,7 +4411,7 @@
         <w:rFonts w:ascii="Courier New" w:hAnsi="Courier New" w:cs="Courier New" w:hint="default"/>
       </w:rPr>
     </w:lvl>
-    <w:lvl w:ilvl="2" w:tplc="20000005" w:tentative="1">
+    <w:lvl w:ilvl="2" w:tplc="20000005">
       <w:start w:val="1"/>
       <w:numFmt w:val="bullet"/>
       <w:lvlText w:val=""/>

</xml_diff>